<commit_message>
mudando balao irado e reorganizando pastas
</commit_message>
<xml_diff>
--- a/EX06_Joaozinho/Balaozinhos.docx
+++ b/EX06_Joaozinho/Balaozinhos.docx
@@ -20,7 +20,7 @@
                   <wp:posOffset>7063105</wp:posOffset>
                 </wp:positionV>
                 <wp:extent cx="3571875" cy="1733550"/>
-                <wp:effectExtent l="38100" t="0" r="47625" b="647700"/>
+                <wp:effectExtent l="76200" t="38100" r="66675" b="666750"/>
                 <wp:wrapNone/>
                 <wp:docPr id="3" name="Texto explicativo em elipse 3"/>
                 <wp:cNvGraphicFramePr/>
@@ -39,6 +39,10 @@
                             <a:gd name="adj2" fmla="val 86126"/>
                           </a:avLst>
                         </a:prstGeom>
+                        <a:solidFill>
+                          <a:srgbClr val="FF0000"/>
+                        </a:solidFill>
+                        <a:ln w="76200"/>
                       </wps:spPr>
                       <wps:style>
                         <a:lnRef idx="2">
@@ -66,6 +70,8 @@
                                 <w:szCs w:val="46"/>
                               </w:rPr>
                             </w:pPr>
+                            <w:bookmarkStart w:id="0" w:name="_GoBack"/>
+                            <w:bookmarkEnd w:id="0"/>
                           </w:p>
                         </w:txbxContent>
                       </wps:txbx>
@@ -121,7 +127,7 @@
                   <v:h position="#0,#1"/>
                 </v:handles>
               </v:shapetype>
-              <v:shape id="Texto explicativo em elipse 3" o:spid="_x0000_s1026" type="#_x0000_t63" style="position:absolute;margin-left:1.2pt;margin-top:556.15pt;width:281.25pt;height:136.5pt;z-index:251675648;visibility:visible;mso-wrap-style:square;mso-width-percent:0;mso-height-percent:0;mso-wrap-distance-left:9pt;mso-wrap-distance-top:0;mso-wrap-distance-right:9pt;mso-wrap-distance-bottom:0;mso-position-horizontal:absolute;mso-position-horizontal-relative:text;mso-position-vertical:absolute;mso-position-vertical-relative:text;mso-width-percent:0;mso-height-percent:0;mso-width-relative:margin;mso-height-relative:margin;v-text-anchor:middle" o:gfxdata="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" adj="-151,29403" fillcolor="white [3201]" strokecolor="black [3200]" strokeweight="2pt">
+              <v:shape id="Texto explicativo em elipse 3" o:spid="_x0000_s1026" type="#_x0000_t63" style="position:absolute;margin-left:1.2pt;margin-top:556.15pt;width:281.25pt;height:136.5pt;z-index:251675648;visibility:visible;mso-wrap-style:square;mso-width-percent:0;mso-height-percent:0;mso-wrap-distance-left:9pt;mso-wrap-distance-top:0;mso-wrap-distance-right:9pt;mso-wrap-distance-bottom:0;mso-position-horizontal:absolute;mso-position-horizontal-relative:text;mso-position-vertical:absolute;mso-position-vertical-relative:text;mso-width-percent:0;mso-height-percent:0;mso-width-relative:margin;mso-height-relative:margin;v-text-anchor:middle" o:gfxdata="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" adj="-151,29403" fillcolor="red" strokecolor="black [3200]" strokeweight="6pt">
                 <v:textbox inset="0,0,0,0">
                   <w:txbxContent>
                     <w:p>
@@ -134,6 +140,8 @@
                           <w:szCs w:val="46"/>
                         </w:rPr>
                       </w:pPr>
+                      <w:bookmarkStart w:id="1" w:name="_GoBack"/>
+                      <w:bookmarkEnd w:id="1"/>
                     </w:p>
                   </w:txbxContent>
                 </v:textbox>
@@ -736,8 +744,6 @@
                               </w:rPr>
                               <w:t>Que bom que você voltou! Vamos brincar?</w:t>
                             </w:r>
-                            <w:bookmarkStart w:id="0" w:name="_GoBack"/>
-                            <w:bookmarkEnd w:id="0"/>
                           </w:p>
                         </w:txbxContent>
                       </wps:txbx>
@@ -1471,7 +1477,7 @@
 </file>
 
 <file path=customXml/itemProps1.xml><?xml version="1.0" encoding="utf-8"?>
-<ds:datastoreItem xmlns:ds="http://schemas.openxmlformats.org/officeDocument/2006/customXml" ds:itemID="{7D245ADA-BD79-4044-9BDB-11B4400877CC}">
+<ds:datastoreItem xmlns:ds="http://schemas.openxmlformats.org/officeDocument/2006/customXml" ds:itemID="{7C79383A-E2AF-4EC9-9AD7-2A3AFBFDAF60}">
   <ds:schemaRefs>
     <ds:schemaRef ds:uri="http://schemas.openxmlformats.org/officeDocument/2006/bibliography"/>
   </ds:schemaRefs>

</xml_diff>